<commit_message>
update kasus 2 role
</commit_message>
<xml_diff>
--- a/TUGAS 1.docx
+++ b/TUGAS 1.docx
@@ -19,16 +19,7 @@
           <w:sz w:val="28"/>
           <w:szCs w:val="28"/>
         </w:rPr>
-        <w:t xml:space="preserve">TUGAS </w:t>
-      </w:r>
-      <w:r>
-        <w:rPr>
-          <w:rFonts w:ascii="Times New Roman" w:hAnsi="Times New Roman" w:cs="Times New Roman"/>
-          <w:b/>
-          <w:sz w:val="28"/>
-          <w:szCs w:val="28"/>
-        </w:rPr>
-        <w:t>1</w:t>
+        <w:t>LARAVEL API ROLE</w:t>
       </w:r>
     </w:p>
     <w:p>
@@ -78,7 +69,7 @@
                     </pic:cNvPicPr>
                   </pic:nvPicPr>
                   <pic:blipFill>
-                    <a:blip r:embed="rId5" cstate="print">
+                    <a:blip r:embed="rId6" cstate="print">
                       <a:extLst>
                         <a:ext uri="{28A0092B-C50C-407E-A947-70E740481C1C}">
                           <a14:useLocalDpi xmlns:a14="http://schemas.microsoft.com/office/drawing/2010/main" val="0"/>
@@ -136,6 +127,7 @@
         <w:t xml:space="preserve">Mata </w:t>
       </w:r>
       <w:proofErr w:type="spellStart"/>
+      <w:proofErr w:type="gramStart"/>
       <w:r>
         <w:rPr>
           <w:rFonts w:ascii="Times New Roman" w:hAnsi="Times New Roman" w:cs="Times New Roman"/>
@@ -153,6 +145,7 @@
         </w:rPr>
         <w:t xml:space="preserve"> :</w:t>
       </w:r>
+      <w:proofErr w:type="gramEnd"/>
     </w:p>
     <w:tbl>
       <w:tblPr>
@@ -226,6 +219,7 @@
           <w:szCs w:val="24"/>
         </w:rPr>
       </w:pPr>
+      <w:proofErr w:type="gramStart"/>
       <w:r>
         <w:rPr>
           <w:rFonts w:ascii="Times New Roman" w:hAnsi="Times New Roman" w:cs="Times New Roman"/>
@@ -234,6 +228,7 @@
         </w:rPr>
         <w:t>Oleh :</w:t>
       </w:r>
+      <w:proofErr w:type="gramEnd"/>
     </w:p>
     <w:tbl>
       <w:tblPr>
@@ -345,6 +340,7 @@
           <w:szCs w:val="24"/>
         </w:rPr>
       </w:pPr>
+      <w:proofErr w:type="gramStart"/>
       <w:r>
         <w:rPr>
           <w:rFonts w:ascii="Times New Roman" w:hAnsi="Times New Roman" w:cs="Times New Roman"/>
@@ -353,6 +349,7 @@
         </w:rPr>
         <w:t>Kelas :</w:t>
       </w:r>
+      <w:proofErr w:type="gramEnd"/>
     </w:p>
     <w:tbl>
       <w:tblPr>
@@ -407,6 +404,7 @@
         </w:rPr>
       </w:pPr>
       <w:proofErr w:type="spellStart"/>
+      <w:proofErr w:type="gramStart"/>
       <w:r>
         <w:rPr>
           <w:rFonts w:ascii="Times New Roman" w:hAnsi="Times New Roman" w:cs="Times New Roman"/>
@@ -424,6 +422,7 @@
         </w:rPr>
         <w:t xml:space="preserve"> :</w:t>
       </w:r>
+      <w:proofErr w:type="gramEnd"/>
     </w:p>
     <w:tbl>
       <w:tblPr>
@@ -484,6 +483,7 @@
               <w:t xml:space="preserve">, </w:t>
             </w:r>
             <w:proofErr w:type="spellStart"/>
+            <w:proofErr w:type="gramStart"/>
             <w:r>
               <w:rPr>
                 <w:rFonts w:ascii="Times New Roman" w:hAnsi="Times New Roman" w:cs="Times New Roman"/>
@@ -503,6 +503,7 @@
               <w:t>.Kom</w:t>
             </w:r>
             <w:proofErr w:type="spellEnd"/>
+            <w:proofErr w:type="gramEnd"/>
           </w:p>
         </w:tc>
       </w:tr>
@@ -643,12 +644,16 @@
     </w:p>
     <w:p>
       <w:pPr>
-        <w:rPr>
-          <w:rFonts w:ascii="Times New Roman" w:hAnsi="Times New Roman" w:cs="Times New Roman"/>
-          <w:sz w:val="24"/>
-          <w:szCs w:val="24"/>
-        </w:rPr>
-      </w:pPr>
+        <w:shd w:val="clear" w:color="auto" w:fill="FFFFFF"/>
+        <w:spacing w:before="300" w:after="0" w:line="240" w:lineRule="auto"/>
+        <w:outlineLvl w:val="2"/>
+        <w:rPr>
+          <w:rFonts w:ascii="Times New Roman" w:hAnsi="Times New Roman" w:cs="Times New Roman"/>
+          <w:sz w:val="24"/>
+          <w:szCs w:val="24"/>
+        </w:rPr>
+      </w:pPr>
+      <w:proofErr w:type="spellStart"/>
       <w:r>
         <w:rPr>
           <w:rFonts w:ascii="Times New Roman" w:hAnsi="Times New Roman" w:cs="Times New Roman"/>
@@ -656,16 +661,183 @@
           <w:szCs w:val="24"/>
         </w:rPr>
         <w:lastRenderedPageBreak/>
-        <w:t xml:space="preserve">1. </w:t>
-      </w:r>
-      <w:r>
-        <w:rPr>
-          <w:rFonts w:ascii="Times New Roman" w:hAnsi="Times New Roman" w:cs="Times New Roman"/>
-          <w:sz w:val="24"/>
-          <w:szCs w:val="24"/>
-        </w:rPr>
-        <w:t>Test API di Postman</w:t>
-      </w:r>
+        <w:t>Kasus</w:t>
+      </w:r>
+      <w:proofErr w:type="spellEnd"/>
+      <w:r>
+        <w:rPr>
+          <w:rFonts w:ascii="Times New Roman" w:hAnsi="Times New Roman" w:cs="Times New Roman"/>
+          <w:sz w:val="24"/>
+          <w:szCs w:val="24"/>
+        </w:rPr>
+        <w:t xml:space="preserve"> 1: User </w:t>
+      </w:r>
+      <w:proofErr w:type="spellStart"/>
+      <w:r>
+        <w:rPr>
+          <w:rFonts w:ascii="Times New Roman" w:hAnsi="Times New Roman" w:cs="Times New Roman"/>
+          <w:sz w:val="24"/>
+          <w:szCs w:val="24"/>
+        </w:rPr>
+        <w:t>biasa</w:t>
+      </w:r>
+      <w:proofErr w:type="spellEnd"/>
+      <w:r>
+        <w:rPr>
+          <w:rFonts w:ascii="Times New Roman" w:hAnsi="Times New Roman" w:cs="Times New Roman"/>
+          <w:sz w:val="24"/>
+          <w:szCs w:val="24"/>
+        </w:rPr>
+        <w:t xml:space="preserve"> </w:t>
+      </w:r>
+      <w:proofErr w:type="spellStart"/>
+      <w:r>
+        <w:rPr>
+          <w:rFonts w:ascii="Times New Roman" w:hAnsi="Times New Roman" w:cs="Times New Roman"/>
+          <w:sz w:val="24"/>
+          <w:szCs w:val="24"/>
+        </w:rPr>
+        <w:t>mencoba</w:t>
+      </w:r>
+      <w:proofErr w:type="spellEnd"/>
+      <w:r>
+        <w:rPr>
+          <w:rFonts w:ascii="Times New Roman" w:hAnsi="Times New Roman" w:cs="Times New Roman"/>
+          <w:sz w:val="24"/>
+          <w:szCs w:val="24"/>
+        </w:rPr>
+        <w:t xml:space="preserve"> </w:t>
+      </w:r>
+      <w:proofErr w:type="spellStart"/>
+      <w:r>
+        <w:rPr>
+          <w:rFonts w:ascii="Times New Roman" w:hAnsi="Times New Roman" w:cs="Times New Roman"/>
+          <w:sz w:val="24"/>
+          <w:szCs w:val="24"/>
+        </w:rPr>
+        <w:t>akses</w:t>
+      </w:r>
+      <w:proofErr w:type="spellEnd"/>
+      <w:r>
+        <w:rPr>
+          <w:rFonts w:ascii="Times New Roman" w:hAnsi="Times New Roman" w:cs="Times New Roman"/>
+          <w:sz w:val="24"/>
+          <w:szCs w:val="24"/>
+        </w:rPr>
+        <w:t xml:space="preserve"> admin</w:t>
+      </w:r>
+    </w:p>
+    <w:p>
+      <w:pPr>
+        <w:numPr>
+          <w:ilvl w:val="0"/>
+          <w:numId w:val="1"/>
+        </w:numPr>
+        <w:shd w:val="clear" w:color="auto" w:fill="FFFFFF"/>
+        <w:tabs>
+          <w:tab w:val="clear" w:pos="720"/>
+        </w:tabs>
+        <w:spacing w:after="0" w:line="240" w:lineRule="auto"/>
+        <w:ind w:left="284" w:hanging="284"/>
+        <w:rPr>
+          <w:rFonts w:ascii="Times New Roman" w:hAnsi="Times New Roman" w:cs="Times New Roman"/>
+          <w:sz w:val="24"/>
+          <w:szCs w:val="24"/>
+        </w:rPr>
+      </w:pPr>
+      <w:r>
+        <w:rPr>
+          <w:rFonts w:ascii="Times New Roman" w:hAnsi="Times New Roman" w:cs="Times New Roman"/>
+          <w:sz w:val="24"/>
+          <w:szCs w:val="24"/>
+        </w:rPr>
+        <w:t xml:space="preserve">Login </w:t>
+      </w:r>
+      <w:proofErr w:type="spellStart"/>
+      <w:r>
+        <w:rPr>
+          <w:rFonts w:ascii="Times New Roman" w:hAnsi="Times New Roman" w:cs="Times New Roman"/>
+          <w:sz w:val="24"/>
+          <w:szCs w:val="24"/>
+        </w:rPr>
+        <w:t>sebagai</w:t>
+      </w:r>
+      <w:proofErr w:type="spellEnd"/>
+      <w:r>
+        <w:rPr>
+          <w:rFonts w:ascii="Times New Roman" w:hAnsi="Times New Roman" w:cs="Times New Roman"/>
+          <w:sz w:val="24"/>
+          <w:szCs w:val="24"/>
+        </w:rPr>
+        <w:t xml:space="preserve"> user </w:t>
+      </w:r>
+      <w:proofErr w:type="spellStart"/>
+      <w:r>
+        <w:rPr>
+          <w:rFonts w:ascii="Times New Roman" w:hAnsi="Times New Roman" w:cs="Times New Roman"/>
+          <w:sz w:val="24"/>
+          <w:szCs w:val="24"/>
+        </w:rPr>
+        <w:t>biasa</w:t>
+      </w:r>
+      <w:proofErr w:type="spellEnd"/>
+      <w:r>
+        <w:rPr>
+          <w:rFonts w:ascii="Times New Roman" w:hAnsi="Times New Roman" w:cs="Times New Roman"/>
+          <w:sz w:val="24"/>
+          <w:szCs w:val="24"/>
+        </w:rPr>
+        <w:t xml:space="preserve"> (role = user)</w:t>
+      </w:r>
+    </w:p>
+    <w:p>
+      <w:pPr>
+        <w:numPr>
+          <w:ilvl w:val="0"/>
+          <w:numId w:val="1"/>
+        </w:numPr>
+        <w:shd w:val="clear" w:color="auto" w:fill="FFFFFF"/>
+        <w:tabs>
+          <w:tab w:val="clear" w:pos="720"/>
+        </w:tabs>
+        <w:spacing w:after="0" w:line="240" w:lineRule="auto"/>
+        <w:ind w:left="284" w:hanging="284"/>
+        <w:rPr>
+          <w:rFonts w:ascii="Times New Roman" w:hAnsi="Times New Roman" w:cs="Times New Roman"/>
+          <w:sz w:val="24"/>
+          <w:szCs w:val="24"/>
+        </w:rPr>
+      </w:pPr>
+      <w:proofErr w:type="spellStart"/>
+      <w:r>
+        <w:rPr>
+          <w:rFonts w:ascii="Times New Roman" w:hAnsi="Times New Roman" w:cs="Times New Roman"/>
+          <w:sz w:val="24"/>
+          <w:szCs w:val="24"/>
+        </w:rPr>
+        <w:t>Kirim</w:t>
+      </w:r>
+      <w:proofErr w:type="spellEnd"/>
+      <w:r>
+        <w:rPr>
+          <w:rFonts w:ascii="Times New Roman" w:hAnsi="Times New Roman" w:cs="Times New Roman"/>
+          <w:sz w:val="24"/>
+          <w:szCs w:val="24"/>
+        </w:rPr>
+        <w:t xml:space="preserve"> request:</w:t>
+      </w:r>
+    </w:p>
+    <w:p>
+      <w:pPr>
+        <w:shd w:val="clear" w:color="auto" w:fill="FFFFFF"/>
+        <w:spacing w:after="0" w:line="240" w:lineRule="auto"/>
+        <w:ind w:left="284"/>
+        <w:rPr>
+          <w:rFonts w:ascii="Times New Roman" w:hAnsi="Times New Roman" w:cs="Times New Roman"/>
+          <w:sz w:val="24"/>
+          <w:szCs w:val="24"/>
+        </w:rPr>
+      </w:pPr>
     </w:p>
     <w:p>
       <w:pPr>
@@ -678,63 +850,77 @@
       </w:pPr>
       <w:r>
         <w:rPr>
+          <w:rFonts w:ascii="Times New Roman" w:hAnsi="Times New Roman" w:cs="Times New Roman"/>
+          <w:sz w:val="24"/>
+          <w:szCs w:val="24"/>
+        </w:rPr>
+        <w:t>GET http://127.0.0.1:8000/api/admin/users</w:t>
+      </w:r>
+    </w:p>
+    <w:p>
+      <w:pPr>
+        <w:spacing w:after="0"/>
+        <w:rPr>
+          <w:rFonts w:ascii="Times New Roman" w:hAnsi="Times New Roman" w:cs="Times New Roman"/>
+          <w:sz w:val="24"/>
+          <w:szCs w:val="24"/>
+        </w:rPr>
+      </w:pPr>
+      <w:r>
+        <w:rPr>
+          <w:rFonts w:ascii="Times New Roman" w:hAnsi="Times New Roman" w:cs="Times New Roman"/>
+          <w:sz w:val="24"/>
+          <w:szCs w:val="24"/>
+        </w:rPr>
+        <w:t>Authorization: Bearer &lt;token user&gt;</w:t>
+      </w:r>
+    </w:p>
+    <w:p>
+      <w:pPr>
+        <w:spacing w:after="0"/>
+        <w:rPr>
+          <w:rFonts w:ascii="Times New Roman" w:hAnsi="Times New Roman" w:cs="Times New Roman"/>
+          <w:sz w:val="24"/>
+          <w:szCs w:val="24"/>
+        </w:rPr>
+      </w:pPr>
+    </w:p>
+    <w:p>
+      <w:pPr>
+        <w:spacing w:after="0"/>
+        <w:rPr>
+          <w:rFonts w:ascii="Times New Roman" w:hAnsi="Times New Roman" w:cs="Times New Roman"/>
+          <w:sz w:val="24"/>
+          <w:szCs w:val="24"/>
+        </w:rPr>
+      </w:pPr>
+      <w:r>
+        <w:rPr>
+          <w:rFonts w:ascii="Times New Roman" w:hAnsi="Times New Roman" w:cs="Times New Roman"/>
+          <w:sz w:val="24"/>
+          <w:szCs w:val="24"/>
+        </w:rPr>
+        <w:t>Expected:</w:t>
+      </w:r>
+    </w:p>
+    <w:p>
+      <w:pPr>
+        <w:spacing w:after="0"/>
+        <w:rPr>
+          <w:rFonts w:ascii="Times New Roman" w:hAnsi="Times New Roman" w:cs="Times New Roman"/>
+          <w:sz w:val="24"/>
+          <w:szCs w:val="24"/>
+        </w:rPr>
+      </w:pPr>
+      <w:r>
+        <w:rPr>
           <w:noProof/>
         </w:rPr>
         <w:drawing>
-          <wp:inline distT="0" distB="0" distL="0" distR="0" wp14:anchorId="7950F774" wp14:editId="4DC49A33">
-            <wp:extent cx="5731510" cy="3074670"/>
+          <wp:inline distT="0" distB="0" distL="0" distR="0" wp14:anchorId="0678705D" wp14:editId="3AA95E16">
+            <wp:extent cx="5731510" cy="3511550"/>
             <wp:effectExtent l="0" t="0" r="2540" b="0"/>
             <wp:docPr id="1" name="Picture 1"/>
-            <wp:cNvGraphicFramePr>
-              <a:graphicFrameLocks xmlns:a="http://schemas.openxmlformats.org/drawingml/2006/main" noChangeAspect="1"/>
-            </wp:cNvGraphicFramePr>
-            <a:graphic xmlns:a="http://schemas.openxmlformats.org/drawingml/2006/main">
-              <a:graphicData uri="http://schemas.openxmlformats.org/drawingml/2006/picture">
-                <pic:pic xmlns:pic="http://schemas.openxmlformats.org/drawingml/2006/picture">
-                  <pic:nvPicPr>
-                    <pic:cNvPr id="1" name=""/>
-                    <pic:cNvPicPr/>
-                  </pic:nvPicPr>
-                  <pic:blipFill>
-                    <a:blip r:embed="rId6"/>
-                    <a:stretch>
-                      <a:fillRect/>
-                    </a:stretch>
-                  </pic:blipFill>
-                  <pic:spPr>
-                    <a:xfrm>
-                      <a:off x="0" y="0"/>
-                      <a:ext cx="5731510" cy="3074670"/>
-                    </a:xfrm>
-                    <a:prstGeom prst="rect">
-                      <a:avLst/>
-                    </a:prstGeom>
-                  </pic:spPr>
-                </pic:pic>
-              </a:graphicData>
-            </a:graphic>
-          </wp:inline>
-        </w:drawing>
-      </w:r>
-    </w:p>
-    <w:p>
-      <w:pPr>
-        <w:spacing w:after="0"/>
-        <w:rPr>
-          <w:rFonts w:ascii="Times New Roman" w:hAnsi="Times New Roman" w:cs="Times New Roman"/>
-          <w:sz w:val="24"/>
-          <w:szCs w:val="24"/>
-        </w:rPr>
-      </w:pPr>
-      <w:r>
-        <w:rPr>
-          <w:noProof/>
-        </w:rPr>
-        <w:drawing>
-          <wp:inline distT="0" distB="0" distL="0" distR="0" wp14:anchorId="75AE2AC6" wp14:editId="3D7DEF9F">
-            <wp:extent cx="5731510" cy="3079115"/>
-            <wp:effectExtent l="0" t="0" r="2540" b="6985"/>
-            <wp:docPr id="3" name="Picture 3"/>
             <wp:cNvGraphicFramePr>
               <a:graphicFrameLocks xmlns:a="http://schemas.openxmlformats.org/drawingml/2006/main" noChangeAspect="1"/>
             </wp:cNvGraphicFramePr>
@@ -754,7 +940,7 @@
                   <pic:spPr>
                     <a:xfrm>
                       <a:off x="0" y="0"/>
-                      <a:ext cx="5731510" cy="3079115"/>
+                      <a:ext cx="5731510" cy="3511550"/>
                     </a:xfrm>
                     <a:prstGeom prst="rect">
                       <a:avLst/>
@@ -769,6 +955,278 @@
     </w:p>
     <w:p>
       <w:pPr>
+        <w:pStyle w:val="Heading3"/>
+        <w:shd w:val="clear" w:color="auto" w:fill="FFFFFF"/>
+        <w:spacing w:before="300" w:beforeAutospacing="0" w:after="0" w:afterAutospacing="0"/>
+        <w:rPr>
+          <w:rFonts w:eastAsiaTheme="minorHAnsi"/>
+          <w:b w:val="0"/>
+          <w:bCs w:val="0"/>
+          <w:sz w:val="24"/>
+          <w:szCs w:val="24"/>
+          <w:lang w:eastAsia="en-US"/>
+        </w:rPr>
+      </w:pPr>
+      <w:proofErr w:type="spellStart"/>
+      <w:r>
+        <w:rPr>
+          <w:rFonts w:eastAsiaTheme="minorHAnsi"/>
+          <w:b w:val="0"/>
+          <w:bCs w:val="0"/>
+          <w:sz w:val="24"/>
+          <w:szCs w:val="24"/>
+          <w:lang w:eastAsia="en-US"/>
+        </w:rPr>
+        <w:t>Kasus</w:t>
+      </w:r>
+      <w:proofErr w:type="spellEnd"/>
+      <w:r>
+        <w:rPr>
+          <w:rFonts w:eastAsiaTheme="minorHAnsi"/>
+          <w:b w:val="0"/>
+          <w:bCs w:val="0"/>
+          <w:sz w:val="24"/>
+          <w:szCs w:val="24"/>
+          <w:lang w:eastAsia="en-US"/>
+        </w:rPr>
+        <w:t xml:space="preserve"> 2: Admin </w:t>
+      </w:r>
+      <w:proofErr w:type="spellStart"/>
+      <w:r>
+        <w:rPr>
+          <w:rFonts w:eastAsiaTheme="minorHAnsi"/>
+          <w:b w:val="0"/>
+          <w:bCs w:val="0"/>
+          <w:sz w:val="24"/>
+          <w:szCs w:val="24"/>
+          <w:lang w:eastAsia="en-US"/>
+        </w:rPr>
+        <w:t>berhasil</w:t>
+      </w:r>
+      <w:proofErr w:type="spellEnd"/>
+      <w:r>
+        <w:rPr>
+          <w:rFonts w:eastAsiaTheme="minorHAnsi"/>
+          <w:b w:val="0"/>
+          <w:bCs w:val="0"/>
+          <w:sz w:val="24"/>
+          <w:szCs w:val="24"/>
+          <w:lang w:eastAsia="en-US"/>
+        </w:rPr>
+        <w:t xml:space="preserve"> </w:t>
+      </w:r>
+      <w:proofErr w:type="spellStart"/>
+      <w:r>
+        <w:rPr>
+          <w:rFonts w:eastAsiaTheme="minorHAnsi"/>
+          <w:b w:val="0"/>
+          <w:bCs w:val="0"/>
+          <w:sz w:val="24"/>
+          <w:szCs w:val="24"/>
+          <w:lang w:eastAsia="en-US"/>
+        </w:rPr>
+        <w:t>akses</w:t>
+      </w:r>
+      <w:proofErr w:type="spellEnd"/>
+    </w:p>
+    <w:p>
+      <w:pPr>
+        <w:pStyle w:val="page-width-widemx-0"/>
+        <w:numPr>
+          <w:ilvl w:val="0"/>
+          <w:numId w:val="2"/>
+        </w:numPr>
+        <w:shd w:val="clear" w:color="auto" w:fill="FFFFFF"/>
+        <w:tabs>
+          <w:tab w:val="clear" w:pos="720"/>
+        </w:tabs>
+        <w:spacing w:before="0" w:beforeAutospacing="0" w:after="0" w:afterAutospacing="0"/>
+        <w:ind w:left="284" w:hanging="284"/>
+        <w:rPr>
+          <w:rFonts w:eastAsiaTheme="minorHAnsi"/>
+          <w:lang w:eastAsia="en-US"/>
+        </w:rPr>
+      </w:pPr>
+      <w:r>
+        <w:rPr>
+          <w:rFonts w:eastAsiaTheme="minorHAnsi"/>
+          <w:lang w:eastAsia="en-US"/>
+        </w:rPr>
+        <w:t xml:space="preserve">Login </w:t>
+      </w:r>
+      <w:proofErr w:type="spellStart"/>
+      <w:r>
+        <w:rPr>
+          <w:rFonts w:eastAsiaTheme="minorHAnsi"/>
+          <w:lang w:eastAsia="en-US"/>
+        </w:rPr>
+        <w:t>sebagai</w:t>
+      </w:r>
+      <w:proofErr w:type="spellEnd"/>
+      <w:r>
+        <w:rPr>
+          <w:rFonts w:eastAsiaTheme="minorHAnsi"/>
+          <w:lang w:eastAsia="en-US"/>
+        </w:rPr>
+        <w:t xml:space="preserve"> user yang role = admin</w:t>
+      </w:r>
+    </w:p>
+    <w:p>
+      <w:pPr>
+        <w:pStyle w:val="page-width-widemx-0"/>
+        <w:numPr>
+          <w:ilvl w:val="0"/>
+          <w:numId w:val="2"/>
+        </w:numPr>
+        <w:shd w:val="clear" w:color="auto" w:fill="FFFFFF"/>
+        <w:tabs>
+          <w:tab w:val="clear" w:pos="720"/>
+        </w:tabs>
+        <w:spacing w:before="0" w:beforeAutospacing="0" w:after="0" w:afterAutospacing="0"/>
+        <w:ind w:left="284" w:hanging="284"/>
+        <w:rPr>
+          <w:rFonts w:eastAsiaTheme="minorHAnsi"/>
+          <w:lang w:eastAsia="en-US"/>
+        </w:rPr>
+      </w:pPr>
+      <w:proofErr w:type="spellStart"/>
+      <w:r>
+        <w:rPr>
+          <w:rFonts w:eastAsiaTheme="minorHAnsi"/>
+          <w:lang w:eastAsia="en-US"/>
+        </w:rPr>
+        <w:t>Kirim</w:t>
+      </w:r>
+      <w:proofErr w:type="spellEnd"/>
+      <w:r>
+        <w:rPr>
+          <w:rFonts w:eastAsiaTheme="minorHAnsi"/>
+          <w:lang w:eastAsia="en-US"/>
+        </w:rPr>
+        <w:t>:</w:t>
+      </w:r>
+    </w:p>
+    <w:p>
+      <w:pPr>
+        <w:rPr>
+          <w:rFonts w:ascii="Times New Roman" w:hAnsi="Times New Roman" w:cs="Times New Roman"/>
+          <w:sz w:val="24"/>
+          <w:szCs w:val="24"/>
+        </w:rPr>
+      </w:pPr>
+    </w:p>
+    <w:p>
+      <w:pPr>
+        <w:spacing w:after="0"/>
+        <w:rPr>
+          <w:rFonts w:ascii="Times New Roman" w:hAnsi="Times New Roman" w:cs="Times New Roman"/>
+          <w:sz w:val="24"/>
+          <w:szCs w:val="24"/>
+        </w:rPr>
+      </w:pPr>
+      <w:r>
+        <w:rPr>
+          <w:rFonts w:ascii="Times New Roman" w:hAnsi="Times New Roman" w:cs="Times New Roman"/>
+          <w:sz w:val="24"/>
+          <w:szCs w:val="24"/>
+        </w:rPr>
+        <w:t>GET /</w:t>
+      </w:r>
+      <w:proofErr w:type="spellStart"/>
+      <w:r>
+        <w:rPr>
+          <w:rFonts w:ascii="Times New Roman" w:hAnsi="Times New Roman" w:cs="Times New Roman"/>
+          <w:sz w:val="24"/>
+          <w:szCs w:val="24"/>
+        </w:rPr>
+        <w:t>api</w:t>
+      </w:r>
+      <w:proofErr w:type="spellEnd"/>
+      <w:r>
+        <w:rPr>
+          <w:rFonts w:ascii="Times New Roman" w:hAnsi="Times New Roman" w:cs="Times New Roman"/>
+          <w:sz w:val="24"/>
+          <w:szCs w:val="24"/>
+        </w:rPr>
+        <w:t>/admin/users</w:t>
+      </w:r>
+    </w:p>
+    <w:p>
+      <w:pPr>
+        <w:spacing w:after="0"/>
+        <w:rPr>
+          <w:rFonts w:ascii="Times New Roman" w:hAnsi="Times New Roman" w:cs="Times New Roman"/>
+          <w:sz w:val="24"/>
+          <w:szCs w:val="24"/>
+        </w:rPr>
+      </w:pPr>
+      <w:r>
+        <w:rPr>
+          <w:rFonts w:ascii="Times New Roman" w:hAnsi="Times New Roman" w:cs="Times New Roman"/>
+          <w:sz w:val="24"/>
+          <w:szCs w:val="24"/>
+        </w:rPr>
+        <w:t>GET /</w:t>
+      </w:r>
+      <w:proofErr w:type="spellStart"/>
+      <w:r>
+        <w:rPr>
+          <w:rFonts w:ascii="Times New Roman" w:hAnsi="Times New Roman" w:cs="Times New Roman"/>
+          <w:sz w:val="24"/>
+          <w:szCs w:val="24"/>
+        </w:rPr>
+        <w:t>api</w:t>
+      </w:r>
+      <w:proofErr w:type="spellEnd"/>
+      <w:r>
+        <w:rPr>
+          <w:rFonts w:ascii="Times New Roman" w:hAnsi="Times New Roman" w:cs="Times New Roman"/>
+          <w:sz w:val="24"/>
+          <w:szCs w:val="24"/>
+        </w:rPr>
+        <w:t>/admin/</w:t>
+      </w:r>
+      <w:proofErr w:type="spellStart"/>
+      <w:r>
+        <w:rPr>
+          <w:rFonts w:ascii="Times New Roman" w:hAnsi="Times New Roman" w:cs="Times New Roman"/>
+          <w:sz w:val="24"/>
+          <w:szCs w:val="24"/>
+        </w:rPr>
+        <w:t>todos</w:t>
+      </w:r>
+      <w:proofErr w:type="spellEnd"/>
+    </w:p>
+    <w:p>
+      <w:pPr>
+        <w:spacing w:after="0"/>
+        <w:rPr>
+          <w:rFonts w:ascii="Times New Roman" w:hAnsi="Times New Roman" w:cs="Times New Roman"/>
+          <w:sz w:val="24"/>
+          <w:szCs w:val="24"/>
+        </w:rPr>
+      </w:pPr>
+    </w:p>
+    <w:p>
+      <w:pPr>
+        <w:spacing w:after="0"/>
+        <w:rPr>
+          <w:rFonts w:ascii="Times New Roman" w:hAnsi="Times New Roman" w:cs="Times New Roman"/>
+          <w:sz w:val="24"/>
+          <w:szCs w:val="24"/>
+        </w:rPr>
+      </w:pPr>
+      <w:r>
+        <w:rPr>
+          <w:rFonts w:ascii="Times New Roman" w:hAnsi="Times New Roman" w:cs="Times New Roman"/>
+          <w:sz w:val="24"/>
+          <w:szCs w:val="24"/>
+        </w:rPr>
+        <w:t>Expected:</w:t>
+      </w:r>
+    </w:p>
+    <w:p>
+      <w:pPr>
         <w:spacing w:after="0"/>
         <w:rPr>
           <w:rFonts w:ascii="Times New Roman" w:hAnsi="Times New Roman" w:cs="Times New Roman"/>
@@ -782,10 +1240,10 @@
         </w:rPr>
         <w:lastRenderedPageBreak/>
         <w:drawing>
-          <wp:inline distT="0" distB="0" distL="0" distR="0" wp14:anchorId="56DDF0D3" wp14:editId="1759FEF8">
-            <wp:extent cx="5731510" cy="3082290"/>
-            <wp:effectExtent l="0" t="0" r="2540" b="3810"/>
-            <wp:docPr id="4" name="Picture 4"/>
+          <wp:inline distT="0" distB="0" distL="0" distR="0" wp14:anchorId="6C77DDBD" wp14:editId="3CD26585">
+            <wp:extent cx="5731510" cy="3559175"/>
+            <wp:effectExtent l="0" t="0" r="2540" b="3175"/>
+            <wp:docPr id="5" name="Picture 5"/>
             <wp:cNvGraphicFramePr>
               <a:graphicFrameLocks xmlns:a="http://schemas.openxmlformats.org/drawingml/2006/main" noChangeAspect="1"/>
             </wp:cNvGraphicFramePr>
@@ -805,7 +1263,7 @@
                   <pic:spPr>
                     <a:xfrm>
                       <a:off x="0" y="0"/>
-                      <a:ext cx="5731510" cy="3082290"/>
+                      <a:ext cx="5731510" cy="3559175"/>
                     </a:xfrm>
                     <a:prstGeom prst="rect">
                       <a:avLst/>
@@ -832,10 +1290,10 @@
           <w:noProof/>
         </w:rPr>
         <w:drawing>
-          <wp:inline distT="0" distB="0" distL="0" distR="0" wp14:anchorId="46853C98" wp14:editId="43AEE969">
-            <wp:extent cx="5731510" cy="3085465"/>
-            <wp:effectExtent l="0" t="0" r="2540" b="635"/>
-            <wp:docPr id="6" name="Picture 6"/>
+          <wp:inline distT="0" distB="0" distL="0" distR="0" wp14:anchorId="7FA3CEBB" wp14:editId="140294B9">
+            <wp:extent cx="5731510" cy="3604895"/>
+            <wp:effectExtent l="0" t="0" r="2540" b="0"/>
+            <wp:docPr id="9" name="Picture 9"/>
             <wp:cNvGraphicFramePr>
               <a:graphicFrameLocks xmlns:a="http://schemas.openxmlformats.org/drawingml/2006/main" noChangeAspect="1"/>
             </wp:cNvGraphicFramePr>
@@ -855,7 +1313,7 @@
                   <pic:spPr>
                     <a:xfrm>
                       <a:off x="0" y="0"/>
-                      <a:ext cx="5731510" cy="3085465"/>
+                      <a:ext cx="5731510" cy="3604895"/>
                     </a:xfrm>
                     <a:prstGeom prst="rect">
                       <a:avLst/>
@@ -877,46 +1335,408 @@
           <w:szCs w:val="24"/>
         </w:rPr>
       </w:pPr>
-      <w:r>
-        <w:rPr>
-          <w:noProof/>
+    </w:p>
+    <w:p>
+      <w:pPr>
+        <w:pStyle w:val="Heading3"/>
+        <w:shd w:val="clear" w:color="auto" w:fill="FFFFFF"/>
+        <w:spacing w:before="0" w:beforeAutospacing="0" w:after="0" w:afterAutospacing="0"/>
+        <w:rPr>
+          <w:rFonts w:eastAsiaTheme="minorHAnsi"/>
+          <w:b w:val="0"/>
+          <w:bCs w:val="0"/>
+          <w:sz w:val="24"/>
+          <w:szCs w:val="24"/>
+          <w:lang w:eastAsia="en-US"/>
+        </w:rPr>
+      </w:pPr>
+      <w:proofErr w:type="spellStart"/>
+      <w:r>
+        <w:rPr>
+          <w:rFonts w:eastAsiaTheme="minorHAnsi"/>
+          <w:b w:val="0"/>
+          <w:bCs w:val="0"/>
+          <w:sz w:val="24"/>
+          <w:szCs w:val="24"/>
+          <w:lang w:eastAsia="en-US"/>
+        </w:rPr>
+        <w:t>Kasus</w:t>
+      </w:r>
+      <w:proofErr w:type="spellEnd"/>
+      <w:r>
+        <w:rPr>
+          <w:rFonts w:eastAsiaTheme="minorHAnsi"/>
+          <w:b w:val="0"/>
+          <w:bCs w:val="0"/>
+          <w:sz w:val="24"/>
+          <w:szCs w:val="24"/>
+          <w:lang w:eastAsia="en-US"/>
+        </w:rPr>
+        <w:t xml:space="preserve"> 3: User </w:t>
+      </w:r>
+      <w:proofErr w:type="spellStart"/>
+      <w:r>
+        <w:rPr>
+          <w:rFonts w:eastAsiaTheme="minorHAnsi"/>
+          <w:b w:val="0"/>
+          <w:bCs w:val="0"/>
+          <w:sz w:val="24"/>
+          <w:szCs w:val="24"/>
+          <w:lang w:eastAsia="en-US"/>
+        </w:rPr>
+        <w:t>biasa</w:t>
+      </w:r>
+      <w:proofErr w:type="spellEnd"/>
+      <w:r>
+        <w:rPr>
+          <w:rFonts w:eastAsiaTheme="minorHAnsi"/>
+          <w:b w:val="0"/>
+          <w:bCs w:val="0"/>
+          <w:sz w:val="24"/>
+          <w:szCs w:val="24"/>
+          <w:lang w:eastAsia="en-US"/>
+        </w:rPr>
+        <w:t xml:space="preserve"> </w:t>
+      </w:r>
+      <w:proofErr w:type="spellStart"/>
+      <w:r>
+        <w:rPr>
+          <w:rFonts w:eastAsiaTheme="minorHAnsi"/>
+          <w:b w:val="0"/>
+          <w:bCs w:val="0"/>
+          <w:sz w:val="24"/>
+          <w:szCs w:val="24"/>
+          <w:lang w:eastAsia="en-US"/>
+        </w:rPr>
+        <w:t>hanya</w:t>
+      </w:r>
+      <w:proofErr w:type="spellEnd"/>
+      <w:r>
+        <w:rPr>
+          <w:rFonts w:eastAsiaTheme="minorHAnsi"/>
+          <w:b w:val="0"/>
+          <w:bCs w:val="0"/>
+          <w:sz w:val="24"/>
+          <w:szCs w:val="24"/>
+          <w:lang w:eastAsia="en-US"/>
+        </w:rPr>
+        <w:t xml:space="preserve"> </w:t>
+      </w:r>
+      <w:proofErr w:type="spellStart"/>
+      <w:r>
+        <w:rPr>
+          <w:rFonts w:eastAsiaTheme="minorHAnsi"/>
+          <w:b w:val="0"/>
+          <w:bCs w:val="0"/>
+          <w:sz w:val="24"/>
+          <w:szCs w:val="24"/>
+          <w:lang w:eastAsia="en-US"/>
+        </w:rPr>
+        <w:t>bisa</w:t>
+      </w:r>
+      <w:proofErr w:type="spellEnd"/>
+      <w:r>
+        <w:rPr>
+          <w:rFonts w:eastAsiaTheme="minorHAnsi"/>
+          <w:b w:val="0"/>
+          <w:bCs w:val="0"/>
+          <w:sz w:val="24"/>
+          <w:szCs w:val="24"/>
+          <w:lang w:eastAsia="en-US"/>
+        </w:rPr>
+        <w:t xml:space="preserve"> CRUD </w:t>
+      </w:r>
+      <w:proofErr w:type="spellStart"/>
+      <w:r>
+        <w:rPr>
+          <w:rFonts w:eastAsiaTheme="minorHAnsi"/>
+          <w:b w:val="0"/>
+          <w:bCs w:val="0"/>
+          <w:sz w:val="24"/>
+          <w:szCs w:val="24"/>
+          <w:lang w:eastAsia="en-US"/>
+        </w:rPr>
+        <w:t>todonya</w:t>
+      </w:r>
+      <w:proofErr w:type="spellEnd"/>
+      <w:r>
+        <w:rPr>
+          <w:rFonts w:eastAsiaTheme="minorHAnsi"/>
+          <w:b w:val="0"/>
+          <w:bCs w:val="0"/>
+          <w:sz w:val="24"/>
+          <w:szCs w:val="24"/>
+          <w:lang w:eastAsia="en-US"/>
+        </w:rPr>
+        <w:t xml:space="preserve"> </w:t>
+      </w:r>
+      <w:proofErr w:type="spellStart"/>
+      <w:r>
+        <w:rPr>
+          <w:rFonts w:eastAsiaTheme="minorHAnsi"/>
+          <w:b w:val="0"/>
+          <w:bCs w:val="0"/>
+          <w:sz w:val="24"/>
+          <w:szCs w:val="24"/>
+          <w:lang w:eastAsia="en-US"/>
+        </w:rPr>
+        <w:t>sendiri</w:t>
+      </w:r>
+      <w:proofErr w:type="spellEnd"/>
+    </w:p>
+    <w:p>
+      <w:pPr>
+        <w:pStyle w:val="Heading3"/>
+        <w:shd w:val="clear" w:color="auto" w:fill="FFFFFF"/>
+        <w:spacing w:before="0" w:beforeAutospacing="0" w:after="0" w:afterAutospacing="0"/>
+        <w:rPr>
+          <w:rFonts w:eastAsiaTheme="minorHAnsi"/>
+          <w:b w:val="0"/>
+          <w:bCs w:val="0"/>
+          <w:sz w:val="24"/>
+          <w:szCs w:val="24"/>
+          <w:lang w:eastAsia="en-US"/>
+        </w:rPr>
+      </w:pPr>
+      <w:r>
+        <w:rPr>
+          <w:rFonts w:eastAsiaTheme="minorHAnsi"/>
+          <w:b w:val="0"/>
+          <w:bCs w:val="0"/>
+          <w:sz w:val="24"/>
+          <w:szCs w:val="24"/>
+          <w:lang w:eastAsia="en-US"/>
+        </w:rPr>
+        <w:t xml:space="preserve">Jika user A </w:t>
+      </w:r>
+      <w:proofErr w:type="spellStart"/>
+      <w:r>
+        <w:rPr>
+          <w:rFonts w:eastAsiaTheme="minorHAnsi"/>
+          <w:b w:val="0"/>
+          <w:bCs w:val="0"/>
+          <w:sz w:val="24"/>
+          <w:szCs w:val="24"/>
+          <w:lang w:eastAsia="en-US"/>
+        </w:rPr>
+        <w:t>mencoba</w:t>
+      </w:r>
+      <w:proofErr w:type="spellEnd"/>
+      <w:r>
+        <w:rPr>
+          <w:rFonts w:eastAsiaTheme="minorHAnsi"/>
+          <w:b w:val="0"/>
+          <w:bCs w:val="0"/>
+          <w:sz w:val="24"/>
+          <w:szCs w:val="24"/>
+          <w:lang w:eastAsia="en-US"/>
+        </w:rPr>
+        <w:t xml:space="preserve"> update </w:t>
+      </w:r>
+      <w:proofErr w:type="spellStart"/>
+      <w:r>
+        <w:rPr>
+          <w:rFonts w:eastAsiaTheme="minorHAnsi"/>
+          <w:b w:val="0"/>
+          <w:bCs w:val="0"/>
+          <w:sz w:val="24"/>
+          <w:szCs w:val="24"/>
+          <w:lang w:eastAsia="en-US"/>
+        </w:rPr>
+        <w:t>todo</w:t>
+      </w:r>
+      <w:proofErr w:type="spellEnd"/>
+      <w:r>
+        <w:rPr>
+          <w:rFonts w:eastAsiaTheme="minorHAnsi"/>
+          <w:b w:val="0"/>
+          <w:bCs w:val="0"/>
+          <w:sz w:val="24"/>
+          <w:szCs w:val="24"/>
+          <w:lang w:eastAsia="en-US"/>
+        </w:rPr>
+        <w:t xml:space="preserve"> user B:</w:t>
+      </w:r>
+    </w:p>
+    <w:p>
+      <w:pPr>
+        <w:pStyle w:val="Heading3"/>
+        <w:shd w:val="clear" w:color="auto" w:fill="FFFFFF"/>
+        <w:spacing w:before="0" w:beforeAutospacing="0" w:after="0" w:afterAutospacing="0"/>
+        <w:rPr>
+          <w:rFonts w:eastAsiaTheme="minorHAnsi"/>
+          <w:b w:val="0"/>
+          <w:bCs w:val="0"/>
+          <w:sz w:val="24"/>
+          <w:szCs w:val="24"/>
+          <w:lang w:eastAsia="en-US"/>
+        </w:rPr>
+      </w:pPr>
+    </w:p>
+    <w:p>
+      <w:pPr>
+        <w:pStyle w:val="Heading3"/>
+        <w:shd w:val="clear" w:color="auto" w:fill="FFFFFF"/>
+        <w:spacing w:before="0" w:beforeAutospacing="0" w:after="0" w:afterAutospacing="0"/>
+        <w:rPr>
+          <w:rFonts w:eastAsiaTheme="minorHAnsi"/>
+          <w:b w:val="0"/>
+          <w:bCs w:val="0"/>
+          <w:sz w:val="24"/>
+          <w:szCs w:val="24"/>
+          <w:lang w:eastAsia="en-US"/>
+        </w:rPr>
+      </w:pPr>
+      <w:r>
+        <w:rPr>
+          <w:rFonts w:eastAsiaTheme="minorHAnsi"/>
+          <w:b w:val="0"/>
+          <w:bCs w:val="0"/>
+          <w:sz w:val="24"/>
+          <w:szCs w:val="24"/>
+          <w:lang w:eastAsia="en-US"/>
+        </w:rPr>
+        <w:t>PATCH /</w:t>
+      </w:r>
+      <w:proofErr w:type="spellStart"/>
+      <w:r>
+        <w:rPr>
+          <w:rFonts w:eastAsiaTheme="minorHAnsi"/>
+          <w:b w:val="0"/>
+          <w:bCs w:val="0"/>
+          <w:sz w:val="24"/>
+          <w:szCs w:val="24"/>
+          <w:lang w:eastAsia="en-US"/>
+        </w:rPr>
+        <w:t>api</w:t>
+      </w:r>
+      <w:proofErr w:type="spellEnd"/>
+      <w:r>
+        <w:rPr>
+          <w:rFonts w:eastAsiaTheme="minorHAnsi"/>
+          <w:b w:val="0"/>
+          <w:bCs w:val="0"/>
+          <w:sz w:val="24"/>
+          <w:szCs w:val="24"/>
+          <w:lang w:eastAsia="en-US"/>
+        </w:rPr>
+        <w:t>/</w:t>
+      </w:r>
+      <w:proofErr w:type="spellStart"/>
+      <w:r>
+        <w:rPr>
+          <w:rFonts w:eastAsiaTheme="minorHAnsi"/>
+          <w:b w:val="0"/>
+          <w:bCs w:val="0"/>
+          <w:sz w:val="24"/>
+          <w:szCs w:val="24"/>
+          <w:lang w:eastAsia="en-US"/>
+        </w:rPr>
+        <w:t>todos</w:t>
+      </w:r>
+      <w:proofErr w:type="spellEnd"/>
+      <w:r>
+        <w:rPr>
+          <w:rFonts w:eastAsiaTheme="minorHAnsi"/>
+          <w:b w:val="0"/>
+          <w:bCs w:val="0"/>
+          <w:sz w:val="24"/>
+          <w:szCs w:val="24"/>
+          <w:lang w:eastAsia="en-US"/>
+        </w:rPr>
+        <w:t>/3</w:t>
+      </w:r>
+    </w:p>
+    <w:p>
+      <w:pPr>
+        <w:pStyle w:val="Heading3"/>
+        <w:shd w:val="clear" w:color="auto" w:fill="FFFFFF"/>
+        <w:spacing w:before="0" w:beforeAutospacing="0" w:after="0" w:afterAutospacing="0"/>
+        <w:rPr>
+          <w:rFonts w:eastAsiaTheme="minorHAnsi"/>
+          <w:b w:val="0"/>
+          <w:bCs w:val="0"/>
+          <w:sz w:val="24"/>
+          <w:szCs w:val="24"/>
+          <w:lang w:eastAsia="en-US"/>
+        </w:rPr>
+      </w:pPr>
+      <w:r>
+        <w:rPr>
+          <w:rFonts w:eastAsiaTheme="minorHAnsi"/>
+          <w:b w:val="0"/>
+          <w:bCs w:val="0"/>
+          <w:sz w:val="24"/>
+          <w:szCs w:val="24"/>
+          <w:lang w:eastAsia="en-US"/>
+        </w:rPr>
+        <w:t xml:space="preserve">Authorization: Bearer </w:t>
+      </w:r>
+      <w:proofErr w:type="spellStart"/>
+      <w:r>
+        <w:rPr>
+          <w:rFonts w:eastAsiaTheme="minorHAnsi"/>
+          <w:b w:val="0"/>
+          <w:bCs w:val="0"/>
+          <w:sz w:val="24"/>
+          <w:szCs w:val="24"/>
+          <w:lang w:eastAsia="en-US"/>
+        </w:rPr>
+        <w:t>token_user_A</w:t>
+      </w:r>
+      <w:proofErr w:type="spellEnd"/>
+    </w:p>
+    <w:p>
+      <w:pPr>
+        <w:pStyle w:val="Heading3"/>
+        <w:shd w:val="clear" w:color="auto" w:fill="FFFFFF"/>
+        <w:spacing w:before="300" w:beforeAutospacing="0" w:after="0" w:afterAutospacing="0"/>
+        <w:rPr>
+          <w:rFonts w:eastAsiaTheme="minorHAnsi"/>
+          <w:b w:val="0"/>
+          <w:bCs w:val="0"/>
+          <w:sz w:val="24"/>
+          <w:szCs w:val="24"/>
+          <w:lang w:eastAsia="en-US"/>
+        </w:rPr>
+      </w:pPr>
+    </w:p>
+    <w:p>
+      <w:pPr>
+        <w:pStyle w:val="Heading3"/>
+        <w:shd w:val="clear" w:color="auto" w:fill="FFFFFF"/>
+        <w:spacing w:before="300" w:beforeAutospacing="0" w:after="0" w:afterAutospacing="0"/>
+        <w:rPr>
+          <w:rFonts w:eastAsiaTheme="minorHAnsi"/>
+          <w:b w:val="0"/>
+          <w:bCs w:val="0"/>
+          <w:sz w:val="24"/>
+          <w:szCs w:val="24"/>
+          <w:lang w:eastAsia="en-US"/>
+        </w:rPr>
+      </w:pPr>
+    </w:p>
+    <w:p>
+      <w:pPr>
+        <w:pStyle w:val="Heading3"/>
+        <w:shd w:val="clear" w:color="auto" w:fill="FFFFFF"/>
+        <w:spacing w:before="300" w:beforeAutospacing="0" w:after="0" w:afterAutospacing="0"/>
+        <w:rPr>
+          <w:rFonts w:ascii="Arial" w:hAnsi="Arial" w:cs="Arial"/>
+          <w:color w:val="1D1D1D"/>
+        </w:rPr>
+      </w:pPr>
+      <w:r>
+        <w:rPr>
+          <w:rFonts w:eastAsiaTheme="minorHAnsi"/>
+          <w:b w:val="0"/>
+          <w:bCs w:val="0"/>
+          <w:sz w:val="24"/>
+          <w:szCs w:val="24"/>
+          <w:lang w:eastAsia="en-US"/>
         </w:rPr>
         <w:lastRenderedPageBreak/>
-        <w:drawing>
-          <wp:inline distT="0" distB="0" distL="0" distR="0" wp14:anchorId="3597B493" wp14:editId="1E1E39A6">
-            <wp:extent cx="5731510" cy="3079115"/>
-            <wp:effectExtent l="0" t="0" r="2540" b="6985"/>
-            <wp:docPr id="7" name="Picture 7"/>
-            <wp:cNvGraphicFramePr>
-              <a:graphicFrameLocks xmlns:a="http://schemas.openxmlformats.org/drawingml/2006/main" noChangeAspect="1"/>
-            </wp:cNvGraphicFramePr>
-            <a:graphic xmlns:a="http://schemas.openxmlformats.org/drawingml/2006/main">
-              <a:graphicData uri="http://schemas.openxmlformats.org/drawingml/2006/picture">
-                <pic:pic xmlns:pic="http://schemas.openxmlformats.org/drawingml/2006/picture">
-                  <pic:nvPicPr>
-                    <pic:cNvPr id="1" name=""/>
-                    <pic:cNvPicPr/>
-                  </pic:nvPicPr>
-                  <pic:blipFill>
-                    <a:blip r:embed="rId10"/>
-                    <a:stretch>
-                      <a:fillRect/>
-                    </a:stretch>
-                  </pic:blipFill>
-                  <pic:spPr>
-                    <a:xfrm>
-                      <a:off x="0" y="0"/>
-                      <a:ext cx="5731510" cy="3079115"/>
-                    </a:xfrm>
-                    <a:prstGeom prst="rect">
-                      <a:avLst/>
-                    </a:prstGeom>
-                  </pic:spPr>
-                </pic:pic>
-              </a:graphicData>
-            </a:graphic>
-          </wp:inline>
-        </w:drawing>
+        <w:t>Expected:</w:t>
       </w:r>
     </w:p>
     <w:p>
@@ -931,27 +1751,50 @@
     </w:p>
     <w:p>
       <w:pPr>
-        <w:rPr>
-          <w:rFonts w:ascii="Times New Roman" w:hAnsi="Times New Roman" w:cs="Times New Roman"/>
-          <w:sz w:val="24"/>
-          <w:szCs w:val="24"/>
-        </w:rPr>
-      </w:pPr>
-      <w:r>
-        <w:rPr>
-          <w:rFonts w:ascii="Times New Roman" w:hAnsi="Times New Roman" w:cs="Times New Roman"/>
-          <w:sz w:val="24"/>
-          <w:szCs w:val="24"/>
-        </w:rPr>
-        <w:t>2</w:t>
-      </w:r>
-      <w:r>
-        <w:rPr>
-          <w:rFonts w:ascii="Times New Roman" w:hAnsi="Times New Roman" w:cs="Times New Roman"/>
-          <w:sz w:val="24"/>
-          <w:szCs w:val="24"/>
-        </w:rPr>
-        <w:t xml:space="preserve">. </w:t>
+        <w:spacing w:after="0"/>
+        <w:rPr>
+          <w:rFonts w:ascii="Times New Roman" w:hAnsi="Times New Roman" w:cs="Times New Roman"/>
+          <w:sz w:val="24"/>
+          <w:szCs w:val="24"/>
+        </w:rPr>
+      </w:pPr>
+    </w:p>
+    <w:p>
+      <w:pPr>
+        <w:spacing w:after="0"/>
+        <w:rPr>
+          <w:rFonts w:ascii="Times New Roman" w:hAnsi="Times New Roman" w:cs="Times New Roman"/>
+          <w:sz w:val="24"/>
+          <w:szCs w:val="24"/>
+        </w:rPr>
+      </w:pPr>
+    </w:p>
+    <w:p>
+      <w:pPr>
+        <w:spacing w:after="0"/>
+        <w:rPr>
+          <w:rFonts w:ascii="Times New Roman" w:hAnsi="Times New Roman" w:cs="Times New Roman"/>
+          <w:sz w:val="24"/>
+          <w:szCs w:val="24"/>
+        </w:rPr>
+      </w:pPr>
+    </w:p>
+    <w:p>
+      <w:pPr>
+        <w:spacing w:after="0"/>
+        <w:rPr>
+          <w:rFonts w:ascii="Times New Roman" w:hAnsi="Times New Roman" w:cs="Times New Roman"/>
+          <w:sz w:val="24"/>
+          <w:szCs w:val="24"/>
+        </w:rPr>
+      </w:pPr>
+      <w:r>
+        <w:rPr>
+          <w:rFonts w:ascii="Times New Roman" w:hAnsi="Times New Roman" w:cs="Times New Roman"/>
+          <w:sz w:val="24"/>
+          <w:szCs w:val="24"/>
+        </w:rPr>
+        <w:t xml:space="preserve">Link </w:t>
       </w:r>
       <w:proofErr w:type="spellStart"/>
       <w:r>
@@ -960,66 +1803,9 @@
           <w:sz w:val="24"/>
           <w:szCs w:val="24"/>
         </w:rPr>
-        <w:t>Tampilan</w:t>
+        <w:t>Github</w:t>
       </w:r>
       <w:proofErr w:type="spellEnd"/>
-      <w:r>
-        <w:rPr>
-          <w:rFonts w:ascii="Times New Roman" w:hAnsi="Times New Roman" w:cs="Times New Roman"/>
-          <w:sz w:val="24"/>
-          <w:szCs w:val="24"/>
-        </w:rPr>
-        <w:t xml:space="preserve"> Website</w:t>
-      </w:r>
-    </w:p>
-    <w:p>
-      <w:pPr>
-        <w:rPr>
-          <w:rFonts w:ascii="Times New Roman" w:hAnsi="Times New Roman" w:cs="Times New Roman"/>
-          <w:sz w:val="24"/>
-          <w:szCs w:val="24"/>
-        </w:rPr>
-      </w:pPr>
-      <w:r>
-        <w:rPr>
-          <w:noProof/>
-        </w:rPr>
-        <w:drawing>
-          <wp:inline distT="0" distB="0" distL="0" distR="0" wp14:anchorId="67D6DBD8" wp14:editId="2C26FBD5">
-            <wp:extent cx="5731510" cy="3064510"/>
-            <wp:effectExtent l="0" t="0" r="2540" b="2540"/>
-            <wp:docPr id="8" name="Picture 8"/>
-            <wp:cNvGraphicFramePr>
-              <a:graphicFrameLocks xmlns:a="http://schemas.openxmlformats.org/drawingml/2006/main" noChangeAspect="1"/>
-            </wp:cNvGraphicFramePr>
-            <a:graphic xmlns:a="http://schemas.openxmlformats.org/drawingml/2006/main">
-              <a:graphicData uri="http://schemas.openxmlformats.org/drawingml/2006/picture">
-                <pic:pic xmlns:pic="http://schemas.openxmlformats.org/drawingml/2006/picture">
-                  <pic:nvPicPr>
-                    <pic:cNvPr id="1" name=""/>
-                    <pic:cNvPicPr/>
-                  </pic:nvPicPr>
-                  <pic:blipFill>
-                    <a:blip r:embed="rId11"/>
-                    <a:stretch>
-                      <a:fillRect/>
-                    </a:stretch>
-                  </pic:blipFill>
-                  <pic:spPr>
-                    <a:xfrm>
-                      <a:off x="0" y="0"/>
-                      <a:ext cx="5731510" cy="3064510"/>
-                    </a:xfrm>
-                    <a:prstGeom prst="rect">
-                      <a:avLst/>
-                    </a:prstGeom>
-                  </pic:spPr>
-                </pic:pic>
-              </a:graphicData>
-            </a:graphic>
-          </wp:inline>
-        </w:drawing>
-      </w:r>
     </w:p>
     <w:p>
       <w:pPr>
@@ -1030,35 +1816,7 @@
           <w:szCs w:val="24"/>
         </w:rPr>
       </w:pPr>
-      <w:r>
-        <w:rPr>
-          <w:rFonts w:ascii="Times New Roman" w:hAnsi="Times New Roman" w:cs="Times New Roman"/>
-          <w:sz w:val="24"/>
-          <w:szCs w:val="24"/>
-        </w:rPr>
-        <w:t xml:space="preserve">3. Link </w:t>
-      </w:r>
-      <w:proofErr w:type="spellStart"/>
-      <w:r>
-        <w:rPr>
-          <w:rFonts w:ascii="Times New Roman" w:hAnsi="Times New Roman" w:cs="Times New Roman"/>
-          <w:sz w:val="24"/>
-          <w:szCs w:val="24"/>
-        </w:rPr>
-        <w:t>Github</w:t>
-      </w:r>
-      <w:proofErr w:type="spellEnd"/>
-    </w:p>
-    <w:p>
-      <w:pPr>
-        <w:spacing w:after="0"/>
-        <w:rPr>
-          <w:rFonts w:ascii="Times New Roman" w:hAnsi="Times New Roman" w:cs="Times New Roman"/>
-          <w:sz w:val="24"/>
-          <w:szCs w:val="24"/>
-        </w:rPr>
-      </w:pPr>
-      <w:hyperlink r:id="rId12" w:history="1">
+      <w:hyperlink r:id="rId10" w:history="1">
         <w:r>
           <w:rPr>
             <w:rStyle w:val="Hyperlink"/>
@@ -1078,6 +1836,243 @@
     </w:sectPr>
   </w:body>
 </w:document>
+</file>
+
+<file path=word/numbering.xml><?xml version="1.0" encoding="utf-8"?>
+<w:numbering xmlns:wpc="http://schemas.microsoft.com/office/word/2010/wordprocessingCanvas" xmlns:cx="http://schemas.microsoft.com/office/drawing/2014/chartex" xmlns:cx1="http://schemas.microsoft.com/office/drawing/2015/9/8/chartex" xmlns:cx2="http://schemas.microsoft.com/office/drawing/2015/10/21/chartex" xmlns:cx3="http://schemas.microsoft.com/office/drawing/2016/5/9/chartex" xmlns:cx4="http://schemas.microsoft.com/office/drawing/2016/5/10/chartex" xmlns:cx5="http://schemas.microsoft.com/office/drawing/2016/5/11/chartex" xmlns:cx6="http://schemas.microsoft.com/office/drawing/2016/5/12/chartex" xmlns:cx7="http://schemas.microsoft.com/office/drawing/2016/5/13/chartex" xmlns:cx8="http://schemas.microsoft.com/office/drawing/2016/5/14/chartex" xmlns:mc="http://schemas.openxmlformats.org/markup-compatibility/2006" xmlns:aink="http://schemas.microsoft.com/office/drawing/2016/ink" xmlns:am3d="http://schemas.microsoft.com/office/drawing/2017/model3d" xmlns:o="urn:schemas-microsoft-com:office:office" xmlns:r="http://schemas.openxmlformats.org/officeDocument/2006/relationships" xmlns:m="http://schemas.openxmlformats.org/officeDocument/2006/math" xmlns:v="urn:schemas-microsoft-com:vml" xmlns:wp14="http://schemas.microsoft.com/office/word/2010/wordprocessingDrawing" xmlns:wp="http://schemas.openxmlformats.org/drawingml/2006/wordprocessingDrawing" xmlns:w10="urn:schemas-microsoft-com:office:word" xmlns:w="http://schemas.openxmlformats.org/wordprocessingml/2006/main" xmlns:w14="http://schemas.microsoft.com/office/word/2010/wordml" xmlns:w15="http://schemas.microsoft.com/office/word/2012/wordml" xmlns:w16cex="http://schemas.microsoft.com/office/word/2018/wordml/cex" xmlns:w16cid="http://schemas.microsoft.com/office/word/2016/wordml/cid" xmlns:w16="http://schemas.microsoft.com/office/word/2018/wordml" xmlns:w16sdtdh="http://schemas.microsoft.com/office/word/2020/wordml/sdtdatahash" xmlns:w16se="http://schemas.microsoft.com/office/word/2015/wordml/symex" xmlns:wpg="http://schemas.microsoft.com/office/word/2010/wordprocessingGroup" xmlns:wpi="http://schemas.microsoft.com/office/word/2010/wordprocessingInk" xmlns:wne="http://schemas.microsoft.com/office/word/2006/wordml" xmlns:wps="http://schemas.microsoft.com/office/word/2010/wordprocessingShape" mc:Ignorable="w14 w15 w16se w16cid w16 w16cex w16sdtdh wp14">
+  <w:abstractNum w:abstractNumId="0" w15:restartNumberingAfterBreak="0">
+    <w:nsid w:val="2B075A62"/>
+    <w:multiLevelType w:val="multilevel"/>
+    <w:tmpl w:val="7926440E"/>
+    <w:lvl w:ilvl="0">
+      <w:start w:val="1"/>
+      <w:numFmt w:val="decimal"/>
+      <w:lvlText w:val="%1."/>
+      <w:lvlJc w:val="left"/>
+      <w:pPr>
+        <w:tabs>
+          <w:tab w:val="num" w:pos="720"/>
+        </w:tabs>
+        <w:ind w:left="720" w:hanging="360"/>
+      </w:pPr>
+    </w:lvl>
+    <w:lvl w:ilvl="1" w:tentative="1">
+      <w:start w:val="1"/>
+      <w:numFmt w:val="decimal"/>
+      <w:lvlText w:val="%2."/>
+      <w:lvlJc w:val="left"/>
+      <w:pPr>
+        <w:tabs>
+          <w:tab w:val="num" w:pos="1440"/>
+        </w:tabs>
+        <w:ind w:left="1440" w:hanging="360"/>
+      </w:pPr>
+    </w:lvl>
+    <w:lvl w:ilvl="2" w:tentative="1">
+      <w:start w:val="1"/>
+      <w:numFmt w:val="decimal"/>
+      <w:lvlText w:val="%3."/>
+      <w:lvlJc w:val="left"/>
+      <w:pPr>
+        <w:tabs>
+          <w:tab w:val="num" w:pos="2160"/>
+        </w:tabs>
+        <w:ind w:left="2160" w:hanging="360"/>
+      </w:pPr>
+    </w:lvl>
+    <w:lvl w:ilvl="3" w:tentative="1">
+      <w:start w:val="1"/>
+      <w:numFmt w:val="decimal"/>
+      <w:lvlText w:val="%4."/>
+      <w:lvlJc w:val="left"/>
+      <w:pPr>
+        <w:tabs>
+          <w:tab w:val="num" w:pos="2880"/>
+        </w:tabs>
+        <w:ind w:left="2880" w:hanging="360"/>
+      </w:pPr>
+    </w:lvl>
+    <w:lvl w:ilvl="4" w:tentative="1">
+      <w:start w:val="1"/>
+      <w:numFmt w:val="decimal"/>
+      <w:lvlText w:val="%5."/>
+      <w:lvlJc w:val="left"/>
+      <w:pPr>
+        <w:tabs>
+          <w:tab w:val="num" w:pos="3600"/>
+        </w:tabs>
+        <w:ind w:left="3600" w:hanging="360"/>
+      </w:pPr>
+    </w:lvl>
+    <w:lvl w:ilvl="5" w:tentative="1">
+      <w:start w:val="1"/>
+      <w:numFmt w:val="decimal"/>
+      <w:lvlText w:val="%6."/>
+      <w:lvlJc w:val="left"/>
+      <w:pPr>
+        <w:tabs>
+          <w:tab w:val="num" w:pos="4320"/>
+        </w:tabs>
+        <w:ind w:left="4320" w:hanging="360"/>
+      </w:pPr>
+    </w:lvl>
+    <w:lvl w:ilvl="6" w:tentative="1">
+      <w:start w:val="1"/>
+      <w:numFmt w:val="decimal"/>
+      <w:lvlText w:val="%7."/>
+      <w:lvlJc w:val="left"/>
+      <w:pPr>
+        <w:tabs>
+          <w:tab w:val="num" w:pos="5040"/>
+        </w:tabs>
+        <w:ind w:left="5040" w:hanging="360"/>
+      </w:pPr>
+    </w:lvl>
+    <w:lvl w:ilvl="7" w:tentative="1">
+      <w:start w:val="1"/>
+      <w:numFmt w:val="decimal"/>
+      <w:lvlText w:val="%8."/>
+      <w:lvlJc w:val="left"/>
+      <w:pPr>
+        <w:tabs>
+          <w:tab w:val="num" w:pos="5760"/>
+        </w:tabs>
+        <w:ind w:left="5760" w:hanging="360"/>
+      </w:pPr>
+    </w:lvl>
+    <w:lvl w:ilvl="8" w:tentative="1">
+      <w:start w:val="1"/>
+      <w:numFmt w:val="decimal"/>
+      <w:lvlText w:val="%9."/>
+      <w:lvlJc w:val="left"/>
+      <w:pPr>
+        <w:tabs>
+          <w:tab w:val="num" w:pos="6480"/>
+        </w:tabs>
+        <w:ind w:left="6480" w:hanging="360"/>
+      </w:pPr>
+    </w:lvl>
+  </w:abstractNum>
+  <w:abstractNum w:abstractNumId="1" w15:restartNumberingAfterBreak="0">
+    <w:nsid w:val="4F5A7043"/>
+    <w:multiLevelType w:val="multilevel"/>
+    <w:tmpl w:val="016AA218"/>
+    <w:lvl w:ilvl="0">
+      <w:start w:val="1"/>
+      <w:numFmt w:val="decimal"/>
+      <w:lvlText w:val="%1."/>
+      <w:lvlJc w:val="left"/>
+      <w:pPr>
+        <w:tabs>
+          <w:tab w:val="num" w:pos="720"/>
+        </w:tabs>
+        <w:ind w:left="720" w:hanging="360"/>
+      </w:pPr>
+    </w:lvl>
+    <w:lvl w:ilvl="1" w:tentative="1">
+      <w:start w:val="1"/>
+      <w:numFmt w:val="decimal"/>
+      <w:lvlText w:val="%2."/>
+      <w:lvlJc w:val="left"/>
+      <w:pPr>
+        <w:tabs>
+          <w:tab w:val="num" w:pos="1440"/>
+        </w:tabs>
+        <w:ind w:left="1440" w:hanging="360"/>
+      </w:pPr>
+    </w:lvl>
+    <w:lvl w:ilvl="2" w:tentative="1">
+      <w:start w:val="1"/>
+      <w:numFmt w:val="decimal"/>
+      <w:lvlText w:val="%3."/>
+      <w:lvlJc w:val="left"/>
+      <w:pPr>
+        <w:tabs>
+          <w:tab w:val="num" w:pos="2160"/>
+        </w:tabs>
+        <w:ind w:left="2160" w:hanging="360"/>
+      </w:pPr>
+    </w:lvl>
+    <w:lvl w:ilvl="3" w:tentative="1">
+      <w:start w:val="1"/>
+      <w:numFmt w:val="decimal"/>
+      <w:lvlText w:val="%4."/>
+      <w:lvlJc w:val="left"/>
+      <w:pPr>
+        <w:tabs>
+          <w:tab w:val="num" w:pos="2880"/>
+        </w:tabs>
+        <w:ind w:left="2880" w:hanging="360"/>
+      </w:pPr>
+    </w:lvl>
+    <w:lvl w:ilvl="4" w:tentative="1">
+      <w:start w:val="1"/>
+      <w:numFmt w:val="decimal"/>
+      <w:lvlText w:val="%5."/>
+      <w:lvlJc w:val="left"/>
+      <w:pPr>
+        <w:tabs>
+          <w:tab w:val="num" w:pos="3600"/>
+        </w:tabs>
+        <w:ind w:left="3600" w:hanging="360"/>
+      </w:pPr>
+    </w:lvl>
+    <w:lvl w:ilvl="5" w:tentative="1">
+      <w:start w:val="1"/>
+      <w:numFmt w:val="decimal"/>
+      <w:lvlText w:val="%6."/>
+      <w:lvlJc w:val="left"/>
+      <w:pPr>
+        <w:tabs>
+          <w:tab w:val="num" w:pos="4320"/>
+        </w:tabs>
+        <w:ind w:left="4320" w:hanging="360"/>
+      </w:pPr>
+    </w:lvl>
+    <w:lvl w:ilvl="6" w:tentative="1">
+      <w:start w:val="1"/>
+      <w:numFmt w:val="decimal"/>
+      <w:lvlText w:val="%7."/>
+      <w:lvlJc w:val="left"/>
+      <w:pPr>
+        <w:tabs>
+          <w:tab w:val="num" w:pos="5040"/>
+        </w:tabs>
+        <w:ind w:left="5040" w:hanging="360"/>
+      </w:pPr>
+    </w:lvl>
+    <w:lvl w:ilvl="7" w:tentative="1">
+      <w:start w:val="1"/>
+      <w:numFmt w:val="decimal"/>
+      <w:lvlText w:val="%8."/>
+      <w:lvlJc w:val="left"/>
+      <w:pPr>
+        <w:tabs>
+          <w:tab w:val="num" w:pos="5760"/>
+        </w:tabs>
+        <w:ind w:left="5760" w:hanging="360"/>
+      </w:pPr>
+    </w:lvl>
+    <w:lvl w:ilvl="8" w:tentative="1">
+      <w:start w:val="1"/>
+      <w:numFmt w:val="decimal"/>
+      <w:lvlText w:val="%9."/>
+      <w:lvlJc w:val="left"/>
+      <w:pPr>
+        <w:tabs>
+          <w:tab w:val="num" w:pos="6480"/>
+        </w:tabs>
+        <w:ind w:left="6480" w:hanging="360"/>
+      </w:pPr>
+    </w:lvl>
+  </w:abstractNum>
+  <w:num w:numId="1">
+    <w:abstractNumId w:val="0"/>
+  </w:num>
+  <w:num w:numId="2">
+    <w:abstractNumId w:val="1"/>
+  </w:num>
+</w:numbering>
 </file>
 
 <file path=word/styles.xml><?xml version="1.0" encoding="utf-8"?>
@@ -1478,7 +2473,27 @@
   <w:style w:type="paragraph" w:default="1" w:styleId="Normal">
     <w:name w:val="Normal"/>
     <w:qFormat/>
-    <w:rsid w:val="00F0737B"/>
+    <w:rsid w:val="00AA6D80"/>
+  </w:style>
+  <w:style w:type="paragraph" w:styleId="Heading3">
+    <w:name w:val="heading 3"/>
+    <w:basedOn w:val="Normal"/>
+    <w:link w:val="Heading3Char"/>
+    <w:uiPriority w:val="9"/>
+    <w:qFormat/>
+    <w:rsid w:val="00AA6D80"/>
+    <w:pPr>
+      <w:spacing w:before="100" w:beforeAutospacing="1" w:after="100" w:afterAutospacing="1" w:line="240" w:lineRule="auto"/>
+      <w:outlineLvl w:val="2"/>
+    </w:pPr>
+    <w:rPr>
+      <w:rFonts w:ascii="Times New Roman" w:eastAsia="Times New Roman" w:hAnsi="Times New Roman" w:cs="Times New Roman"/>
+      <w:b/>
+      <w:bCs/>
+      <w:sz w:val="27"/>
+      <w:szCs w:val="27"/>
+      <w:lang w:eastAsia="en-ID"/>
+    </w:rPr>
   </w:style>
   <w:style w:type="character" w:default="1" w:styleId="DefaultParagraphFont">
     <w:name w:val="Default Paragraph Font"/>
@@ -1596,6 +2611,109 @@
       <w:szCs w:val="24"/>
       <w:lang w:eastAsia="en-ID"/>
     </w:rPr>
+  </w:style>
+  <w:style w:type="character" w:customStyle="1" w:styleId="Heading3Char">
+    <w:name w:val="Heading 3 Char"/>
+    <w:basedOn w:val="DefaultParagraphFont"/>
+    <w:link w:val="Heading3"/>
+    <w:uiPriority w:val="9"/>
+    <w:rsid w:val="00AA6D80"/>
+    <w:rPr>
+      <w:rFonts w:ascii="Times New Roman" w:eastAsia="Times New Roman" w:hAnsi="Times New Roman" w:cs="Times New Roman"/>
+      <w:b/>
+      <w:bCs/>
+      <w:sz w:val="27"/>
+      <w:szCs w:val="27"/>
+      <w:lang w:eastAsia="en-ID"/>
+    </w:rPr>
+  </w:style>
+  <w:style w:type="paragraph" w:customStyle="1" w:styleId="page-width-widemx-0">
+    <w:name w:val="page-width-wide:mx-0"/>
+    <w:basedOn w:val="Normal"/>
+    <w:rsid w:val="00AA6D80"/>
+    <w:pPr>
+      <w:spacing w:before="100" w:beforeAutospacing="1" w:after="100" w:afterAutospacing="1" w:line="240" w:lineRule="auto"/>
+    </w:pPr>
+    <w:rPr>
+      <w:rFonts w:ascii="Times New Roman" w:eastAsia="Times New Roman" w:hAnsi="Times New Roman" w:cs="Times New Roman"/>
+      <w:sz w:val="24"/>
+      <w:szCs w:val="24"/>
+      <w:lang w:eastAsia="en-ID"/>
+    </w:rPr>
+  </w:style>
+  <w:style w:type="paragraph" w:customStyle="1" w:styleId="mx-auto">
+    <w:name w:val="mx-auto"/>
+    <w:basedOn w:val="Normal"/>
+    <w:rsid w:val="009F3DCA"/>
+    <w:pPr>
+      <w:spacing w:before="100" w:beforeAutospacing="1" w:after="100" w:afterAutospacing="1" w:line="240" w:lineRule="auto"/>
+    </w:pPr>
+    <w:rPr>
+      <w:rFonts w:ascii="Times New Roman" w:eastAsia="Times New Roman" w:hAnsi="Times New Roman" w:cs="Times New Roman"/>
+      <w:sz w:val="24"/>
+      <w:szCs w:val="24"/>
+      <w:lang w:eastAsia="en-ID"/>
+    </w:rPr>
+  </w:style>
+  <w:style w:type="character" w:customStyle="1" w:styleId="button-content">
+    <w:name w:val="button-content"/>
+    <w:basedOn w:val="DefaultParagraphFont"/>
+    <w:rsid w:val="009F3DCA"/>
+  </w:style>
+  <w:style w:type="paragraph" w:styleId="HTMLPreformatted">
+    <w:name w:val="HTML Preformatted"/>
+    <w:basedOn w:val="Normal"/>
+    <w:link w:val="HTMLPreformattedChar"/>
+    <w:uiPriority w:val="99"/>
+    <w:semiHidden/>
+    <w:unhideWhenUsed/>
+    <w:rsid w:val="009F3DCA"/>
+    <w:pPr>
+      <w:tabs>
+        <w:tab w:val="left" w:pos="916"/>
+        <w:tab w:val="left" w:pos="1832"/>
+        <w:tab w:val="left" w:pos="2748"/>
+        <w:tab w:val="left" w:pos="3664"/>
+        <w:tab w:val="left" w:pos="4580"/>
+        <w:tab w:val="left" w:pos="5496"/>
+        <w:tab w:val="left" w:pos="6412"/>
+        <w:tab w:val="left" w:pos="7328"/>
+        <w:tab w:val="left" w:pos="8244"/>
+        <w:tab w:val="left" w:pos="9160"/>
+        <w:tab w:val="left" w:pos="10076"/>
+        <w:tab w:val="left" w:pos="10992"/>
+        <w:tab w:val="left" w:pos="11908"/>
+        <w:tab w:val="left" w:pos="12824"/>
+        <w:tab w:val="left" w:pos="13740"/>
+        <w:tab w:val="left" w:pos="14656"/>
+      </w:tabs>
+      <w:spacing w:after="0" w:line="240" w:lineRule="auto"/>
+    </w:pPr>
+    <w:rPr>
+      <w:rFonts w:ascii="Courier New" w:eastAsia="Times New Roman" w:hAnsi="Courier New" w:cs="Courier New"/>
+      <w:sz w:val="20"/>
+      <w:szCs w:val="20"/>
+      <w:lang w:eastAsia="en-ID"/>
+    </w:rPr>
+  </w:style>
+  <w:style w:type="character" w:customStyle="1" w:styleId="HTMLPreformattedChar">
+    <w:name w:val="HTML Preformatted Char"/>
+    <w:basedOn w:val="DefaultParagraphFont"/>
+    <w:link w:val="HTMLPreformatted"/>
+    <w:uiPriority w:val="99"/>
+    <w:semiHidden/>
+    <w:rsid w:val="009F3DCA"/>
+    <w:rPr>
+      <w:rFonts w:ascii="Courier New" w:eastAsia="Times New Roman" w:hAnsi="Courier New" w:cs="Courier New"/>
+      <w:sz w:val="20"/>
+      <w:szCs w:val="20"/>
+      <w:lang w:eastAsia="en-ID"/>
+    </w:rPr>
+  </w:style>
+  <w:style w:type="character" w:customStyle="1" w:styleId="highlight-line-content">
+    <w:name w:val="highlight-line-content"/>
+    <w:basedOn w:val="DefaultParagraphFont"/>
+    <w:rsid w:val="009F3DCA"/>
   </w:style>
 </w:styles>
 </file>

</xml_diff>